<commit_message>
Ajout des derniers fichier de test automatisé (enfin!)
</commit_message>
<xml_diff>
--- a/BDD/Tests/PlansTests/Test_PGS_postBadge.docx
+++ b/BDD/Tests/PlansTests/Test_PGS_postBadge.docx
@@ -272,11 +272,11 @@
         <w:tblLook w:val="04A0" w:firstRow="1" w:lastRow="0" w:firstColumn="1" w:lastColumn="0" w:noHBand="0" w:noVBand="1"/>
       </w:tblPr>
       <w:tblGrid>
-        <w:gridCol w:w="643"/>
-        <w:gridCol w:w="1598"/>
-        <w:gridCol w:w="2889"/>
-        <w:gridCol w:w="2709"/>
-        <w:gridCol w:w="1233"/>
+        <w:gridCol w:w="679"/>
+        <w:gridCol w:w="1477"/>
+        <w:gridCol w:w="2580"/>
+        <w:gridCol w:w="3020"/>
+        <w:gridCol w:w="1316"/>
       </w:tblGrid>
       <w:tr>
         <w:trPr>
@@ -483,72 +483,6 @@
           </w:tcPr>
           <w:p>
             <w:r>
-              <w:t>Utilisateur inexistant</w:t>
-            </w:r>
-          </w:p>
-        </w:tc>
-        <w:tc>
-          <w:tcPr>
-            <w:tcW w:w="0" w:type="auto"/>
-            <w:vAlign w:val="center"/>
-            <w:hideMark/>
-          </w:tcPr>
-          <w:p>
-            <w:r>
-              <w:t>Aucun utilisateur avec id_utilisateur donné</w:t>
-            </w:r>
-          </w:p>
-        </w:tc>
-        <w:tc>
-          <w:tcPr>
-            <w:tcW w:w="0" w:type="auto"/>
-            <w:vAlign w:val="center"/>
-            <w:hideMark/>
-          </w:tcPr>
-          <w:p>
-            <w:r>
-              <w:t>400 Utilisateur introuvable</w:t>
-            </w:r>
-          </w:p>
-        </w:tc>
-        <w:tc>
-          <w:tcPr>
-            <w:tcW w:w="0" w:type="auto"/>
-            <w:vAlign w:val="center"/>
-            <w:hideMark/>
-          </w:tcPr>
-          <w:p>
-            <w:r>
-              <w:t>Erreur</w:t>
-            </w:r>
-          </w:p>
-        </w:tc>
-      </w:tr>
-      <w:tr>
-        <w:trPr>
-          <w:tblCellSpacing w:w="15" w:type="dxa"/>
-        </w:trPr>
-        <w:tc>
-          <w:tcPr>
-            <w:tcW w:w="0" w:type="auto"/>
-            <w:vAlign w:val="center"/>
-            <w:hideMark/>
-          </w:tcPr>
-          <w:p>
-            <w:r>
-              <w:lastRenderedPageBreak/>
-              <w:t>3</w:t>
-            </w:r>
-          </w:p>
-        </w:tc>
-        <w:tc>
-          <w:tcPr>
-            <w:tcW w:w="0" w:type="auto"/>
-            <w:vAlign w:val="center"/>
-            <w:hideMark/>
-          </w:tcPr>
-          <w:p>
-            <w:r>
               <w:t>Création réussie</w:t>
             </w:r>
           </w:p>
@@ -591,7 +525,6 @@
         </w:tc>
       </w:tr>
     </w:tbl>
-    <w:p/>
     <w:p>
       <w:pPr>
         <w:rPr>
@@ -604,6 +537,7 @@
           <w:b/>
           <w:bCs/>
         </w:rPr>
+        <w:lastRenderedPageBreak/>
         <w:t>6 - Moyens à mettre en œuvre</w:t>
       </w:r>
     </w:p>

</xml_diff>